<commit_message>
PE-4.c, PE-7.c, PE-9.c 修正
</commit_message>
<xml_diff>
--- a/J3jikken/report/report.docx
+++ b/J3jikken/report/report.docx
@@ -77,7 +77,7 @@
       </w:pPr>
       <w:r>
         <w:rPr/>
-        <w:t>・作業時間：○○分</w:t>
+        <w:t>・作業時間：分</w:t>
       </w:r>
     </w:p>
     <w:p>
@@ -89,7 +89,7 @@
       </w:pPr>
       <w:r>
         <w:rPr/>
-        <w:t>・報告書作成時間：○○分</w:t>
+        <w:t>・報告書作成時間：分</w:t>
       </w:r>
     </w:p>
     <w:sectPr>
@@ -115,7 +115,7 @@
         <w:docPartGallery w:val="Page Numbers (Bottom of Page)"/>
         <w:docPartUnique w:val="true"/>
       </w:docPartObj>
-      <w:id w:val="714233836"/>
+      <w:id w:val="153871080"/>
     </w:sdtPr>
     <w:sdtContent>
       <w:p>
@@ -165,11 +165,7 @@
       </w:tabs>
       <w:spacing w:lineRule="auto" w:line="264"/>
       <w:jc w:val="center"/>
-      <w:rPr>
-        <w:color w:val="000000" w:themeColor="text1"/>
-        <w:sz w:val="48"/>
-        <w:szCs w:val="48"/>
-      </w:rPr>
+      <w:rPr/>
     </w:pPr>
     <w:r>
       <mc:AlternateContent>
@@ -183,7 +179,7 @@
               <wp:positionV relativeFrom="page">
                 <wp:posOffset>267335</wp:posOffset>
               </wp:positionV>
-              <wp:extent cx="6690360" cy="10271760"/>
+              <wp:extent cx="6691630" cy="10317480"/>
               <wp:effectExtent l="0" t="0" r="16510" b="15240"/>
               <wp:wrapNone/>
               <wp:docPr id="1" name="四角形 222"/>
@@ -194,7 +190,7 @@
                     <wps:spPr>
                       <a:xfrm>
                         <a:off x="0" y="0"/>
-                        <a:ext cx="6689880" cy="10271160"/>
+                        <a:ext cx="6690960" cy="10316880"/>
                       </a:xfrm>
                       <a:prstGeom prst="rect">
                         <a:avLst/>
@@ -234,7 +230,7 @@
         </mc:Choice>
         <mc:Fallback>
           <w:pict>
-            <v:rect id="shape_0" ID="四角形 222" stroked="t" style="position:absolute;margin-left:51.6pt;margin-top:21.05pt;width:526.7pt;height:808.7pt;mso-position-horizontal-relative:page;mso-position-vertical-relative:page" wp14:anchorId="1F2FBC79">
+            <v:rect id="shape_0" ID="四角形 222" stroked="t" style="position:absolute;margin-left:51.6pt;margin-top:21.05pt;width:526.8pt;height:812.3pt;mso-position-horizontal-relative:page;mso-position-vertical-relative:page" wp14:anchorId="1F2FBC79">
               <w10:wrap type="none"/>
               <v:fill o:detectmouseclick="t" on="false"/>
               <v:stroke color="#767171" weight="15840" joinstyle="miter" endcap="flat"/>
@@ -265,7 +261,7 @@
         <w:sz w:val="48"/>
         <w:szCs w:val="48"/>
       </w:rPr>
-      <w:t>年○月○日）</w:t>
+      <w:t>年月日）</w:t>
     </w:r>
   </w:p>
   <w:p>
@@ -284,15 +280,7 @@
         <w:sz w:val="28"/>
         <w:szCs w:val="28"/>
       </w:rPr>
-      <w:t>j1</w:t>
-    </w:r>
-    <w:r>
-      <w:rPr>
-        <w:color w:val="000000" w:themeColor="text1"/>
-        <w:sz w:val="28"/>
-        <w:szCs w:val="28"/>
-      </w:rPr>
-      <w:t xml:space="preserve">6434 </w:t>
+      <w:t xml:space="preserve">j16434 </w:t>
     </w:r>
     <w:r>
       <w:rPr>
@@ -311,8 +299,7 @@
   <w:docDefaults>
     <w:rPrDefault>
       <w:rPr>
-        <w:rFonts w:ascii="Century" w:hAnsi="Century" w:eastAsia="ＭＳ 明朝" w:cs="" w:asciiTheme="minorHAnsi" w:cstheme="minorBidi" w:eastAsiaTheme="minorEastAsia" w:hAnsiTheme="minorHAnsi"/>
-        <w:sz w:val="21"/>
+        <w:rFonts w:ascii="Century" w:hAnsi="Century" w:eastAsia="" w:cs="ＭＳ 明朝" w:asciiTheme="minorHAnsi" w:cstheme="minorBidi" w:eastAsiaTheme="minorEastAsia" w:hAnsiTheme="minorHAnsi"/>
         <w:szCs w:val="22"/>
         <w:lang w:val="en-US" w:eastAsia="ja-JP" w:bidi="ar-SA"/>
       </w:rPr>
@@ -703,12 +690,19 @@
       <w:jc w:val="both"/>
     </w:pPr>
     <w:rPr>
-      <w:rFonts w:ascii="Century" w:hAnsi="Century" w:eastAsia="ＭＳ 明朝" w:cs="" w:asciiTheme="minorHAnsi" w:cstheme="minorBidi" w:eastAsiaTheme="minorEastAsia" w:hAnsiTheme="minorHAnsi"/>
-      <w:color w:val="auto"/>
+      <w:rFonts w:ascii="Century" w:hAnsi="Century" w:eastAsia="" w:cs="ＭＳ 明朝" w:asciiTheme="minorHAnsi" w:cstheme="minorBidi" w:eastAsiaTheme="minorEastAsia" w:hAnsiTheme="minorHAnsi"/>
+      <w:color w:val="00000A"/>
       <w:sz w:val="21"/>
       <w:szCs w:val="22"/>
       <w:lang w:val="en-US" w:eastAsia="ja-JP" w:bidi="ar-SA"/>
     </w:rPr>
+  </w:style>
+  <w:style w:type="paragraph" w:styleId="Heading2">
+    <w:name w:val="Heading 2"/>
+    <w:basedOn w:val="Heading"/>
+    <w:qFormat/>
+    <w:pPr/>
+    <w:rPr/>
   </w:style>
   <w:style w:type="character" w:styleId="DefaultParagraphFont" w:default="1">
     <w:name w:val="Default Paragraph Font"/>
@@ -718,7 +712,7 @@
     <w:qFormat/>
     <w:rPr/>
   </w:style>
-  <w:style w:type="character" w:styleId="Style14" w:customStyle="1">
+  <w:style w:type="character" w:styleId="Style13" w:customStyle="1">
     <w:name w:val="ヘッダー (文字)"/>
     <w:basedOn w:val="DefaultParagraphFont"/>
     <w:link w:val="a3"/>
@@ -727,7 +721,7 @@
     <w:rsid w:val="00a85a19"/>
     <w:rPr/>
   </w:style>
-  <w:style w:type="character" w:styleId="Style15" w:customStyle="1">
+  <w:style w:type="character" w:styleId="Style14" w:customStyle="1">
     <w:name w:val="フッター (文字)"/>
     <w:basedOn w:val="DefaultParagraphFont"/>
     <w:link w:val="a5"/>
@@ -736,7 +730,7 @@
     <w:rsid w:val="00a85a19"/>
     <w:rPr/>
   </w:style>
-  <w:style w:type="character" w:styleId="Style16" w:customStyle="1">
+  <w:style w:type="character" w:styleId="Style15" w:customStyle="1">
     <w:name w:val="日付 (文字)"/>
     <w:basedOn w:val="DefaultParagraphFont"/>
     <w:link w:val="a8"/>
@@ -746,7 +740,7 @@
     <w:rsid w:val="002c35cc"/>
     <w:rPr/>
   </w:style>
-  <w:style w:type="character" w:styleId="Style17" w:customStyle="1">
+  <w:style w:type="character" w:styleId="Style16" w:customStyle="1">
     <w:name w:val="吹き出し (文字)"/>
     <w:basedOn w:val="DefaultParagraphFont"/>
     <w:link w:val="aa"/>
@@ -755,9 +749,94 @@
     <w:qFormat/>
     <w:rsid w:val="00544571"/>
     <w:rPr>
-      <w:rFonts w:ascii="Arial" w:hAnsi="Arial" w:eastAsia="ＭＳ ゴシック" w:cs="" w:asciiTheme="majorHAnsi" w:cstheme="majorBidi" w:eastAsiaTheme="majorEastAsia" w:hAnsiTheme="majorHAnsi"/>
+      <w:rFonts w:ascii="Arial" w:hAnsi="Arial" w:eastAsia="" w:cs="ＭＳ ゴシック" w:asciiTheme="majorHAnsi" w:cstheme="majorBidi" w:eastAsiaTheme="majorEastAsia" w:hAnsiTheme="majorHAnsi"/>
       <w:sz w:val="18"/>
       <w:szCs w:val="18"/>
+    </w:rPr>
+  </w:style>
+  <w:style w:type="character" w:styleId="Bullets">
+    <w:name w:val="Bullets"/>
+    <w:qFormat/>
+    <w:rPr>
+      <w:rFonts w:ascii="OpenSymbol" w:hAnsi="OpenSymbol" w:eastAsia="OpenSymbol" w:cs="OpenSymbol"/>
+    </w:rPr>
+  </w:style>
+  <w:style w:type="character" w:styleId="SourceText">
+    <w:name w:val="Source Text"/>
+    <w:qFormat/>
+    <w:rPr>
+      <w:rFonts w:ascii="Liberation Mono" w:hAnsi="Liberation Mono" w:eastAsia="IPA Pゴシック" w:cs="Liberation Mono"/>
+    </w:rPr>
+  </w:style>
+  <w:style w:type="character" w:styleId="InternetLink">
+    <w:name w:val="Internet Link"/>
+    <w:rPr>
+      <w:color w:val="000080"/>
+      <w:u w:val="single"/>
+      <w:lang w:val="zxx" w:eastAsia="zxx" w:bidi="zxx"/>
+    </w:rPr>
+  </w:style>
+  <w:style w:type="character" w:styleId="ListLabel1">
+    <w:name w:val="ListLabel 1"/>
+    <w:qFormat/>
+    <w:rPr>
+      <w:rFonts w:cs="OpenSymbol"/>
+    </w:rPr>
+  </w:style>
+  <w:style w:type="character" w:styleId="ListLabel2">
+    <w:name w:val="ListLabel 2"/>
+    <w:qFormat/>
+    <w:rPr>
+      <w:rFonts w:cs="OpenSymbol"/>
+    </w:rPr>
+  </w:style>
+  <w:style w:type="character" w:styleId="ListLabel3">
+    <w:name w:val="ListLabel 3"/>
+    <w:qFormat/>
+    <w:rPr>
+      <w:rFonts w:cs="OpenSymbol"/>
+    </w:rPr>
+  </w:style>
+  <w:style w:type="character" w:styleId="ListLabel4">
+    <w:name w:val="ListLabel 4"/>
+    <w:qFormat/>
+    <w:rPr>
+      <w:rFonts w:cs="OpenSymbol"/>
+    </w:rPr>
+  </w:style>
+  <w:style w:type="character" w:styleId="ListLabel5">
+    <w:name w:val="ListLabel 5"/>
+    <w:qFormat/>
+    <w:rPr>
+      <w:rFonts w:cs="OpenSymbol"/>
+    </w:rPr>
+  </w:style>
+  <w:style w:type="character" w:styleId="ListLabel6">
+    <w:name w:val="ListLabel 6"/>
+    <w:qFormat/>
+    <w:rPr>
+      <w:rFonts w:cs="OpenSymbol"/>
+    </w:rPr>
+  </w:style>
+  <w:style w:type="character" w:styleId="ListLabel7">
+    <w:name w:val="ListLabel 7"/>
+    <w:qFormat/>
+    <w:rPr>
+      <w:rFonts w:cs="OpenSymbol"/>
+    </w:rPr>
+  </w:style>
+  <w:style w:type="character" w:styleId="ListLabel8">
+    <w:name w:val="ListLabel 8"/>
+    <w:qFormat/>
+    <w:rPr>
+      <w:rFonts w:cs="OpenSymbol"/>
+    </w:rPr>
+  </w:style>
+  <w:style w:type="character" w:styleId="ListLabel9">
+    <w:name w:val="ListLabel 9"/>
+    <w:qFormat/>
+    <w:rPr>
+      <w:rFonts w:cs="OpenSymbol"/>
     </w:rPr>
   </w:style>
   <w:style w:type="paragraph" w:styleId="Heading">
@@ -884,7 +963,7 @@
     <w:rsid w:val="00544571"/>
     <w:pPr/>
     <w:rPr>
-      <w:rFonts w:ascii="Arial" w:hAnsi="Arial" w:eastAsia="ＭＳ ゴシック" w:cs="" w:asciiTheme="majorHAnsi" w:cstheme="majorBidi" w:eastAsiaTheme="majorEastAsia" w:hAnsiTheme="majorHAnsi"/>
+      <w:rFonts w:ascii="Arial" w:hAnsi="Arial" w:eastAsia="" w:cs="ＭＳ ゴシック" w:asciiTheme="majorHAnsi" w:cstheme="majorBidi" w:eastAsiaTheme="majorEastAsia" w:hAnsiTheme="majorHAnsi"/>
       <w:sz w:val="18"/>
       <w:szCs w:val="18"/>
     </w:rPr>

</xml_diff>